<commit_message>
some information about servo motor
</commit_message>
<xml_diff>
--- a/project components/phase 1.docx
+++ b/project components/phase 1.docx
@@ -4,66 +4,17 @@
   <w:body>
     <w:p>
       <w:r>
-        <w:t xml:space="preserve">Distance Measurement Sensor Applications. </w:t>
-      </w:r>
-      <w:proofErr w:type="spellStart"/>
-      <w:r>
-        <w:t>Senix</w:t>
-      </w:r>
-      <w:proofErr w:type="spellEnd"/>
-      <w:r>
-        <w:t xml:space="preserve"> </w:t>
-      </w:r>
-      <w:proofErr w:type="spellStart"/>
-      <w:r>
-        <w:t>ToughSonic</w:t>
-      </w:r>
-      <w:proofErr w:type="spellEnd"/>
-      <w:r>
-        <w:t xml:space="preserve"> </w:t>
-      </w:r>
-      <w:r>
-        <w:t>Ultrasonic Sensors measure the distance of target objects or materials through the air using “non-contact” technology. They measure distance without damage and are easy to use and reliable</w:t>
-      </w:r>
-    </w:p>
-    <w:p/>
-    <w:p>
-      <w:proofErr w:type="gramStart"/>
-      <w:r>
-        <w:t>Provides precise, non-contact distance measurements within a 3 cm to 3 m range.</w:t>
-      </w:r>
-      <w:proofErr w:type="gramEnd"/>
-      <w:r>
-        <w:t xml:space="preserve"> Ultrasonic measurements work in any lighting condition, making this a good choice to supplement infrared object detectors. Simple pulse in/pulse out communication requires just one I/O pin.</w:t>
-      </w:r>
-    </w:p>
-    <w:p>
-      <w:r>
-        <w:t>An Ultrasonic sensor is a device that can measure the distance to an object by using sound waves. It measures distance by sending out a sound wave at a specific frequency and listening for that sound wave to bounce back.</w:t>
+        <w:t>Servos are controlled by sending an electrical pulse of variable width, or pulse width modulation (PWM), through the control wire. There is a minimum pulse, a maximum pulse, and a repetition rate. A servo motor can usually only turn 90° in either direction for a total of 180° movement.</w:t>
       </w:r>
     </w:p>
     <w:p/>
     <w:p>
       <w:r>
-        <w:t>Ultrasonic sensors “are based on the measurement of the properties of acoustic waves with frequencies above the human audible</w:t>
-      </w:r>
-      <w:r>
-        <w:t xml:space="preserve"> range,” often at roughly 40 kHz</w:t>
-      </w:r>
-      <w:r>
-        <w:t>). They typically operate by generating a high-frequency pulse of sound, and then receiving and evaluating the properties of the echo pulse</w:t>
+        <w:t>Standard servos, though, can only rotate through about 180-degrees. ... Lucky for you, it's pretty easy to modify a servo to rotate infinitely in either direction. Inside your typical analog servo is a small potentiometer that rotates along with the motor output.</w:t>
       </w:r>
     </w:p>
     <w:p/>
     <w:p>
-      <w:proofErr w:type="gramStart"/>
-      <w:r>
-        <w:t>Definition and relationship to the electromagnetic spectrum.</w:t>
-      </w:r>
-      <w:proofErr w:type="gramEnd"/>
-      <w:r>
-        <w:t xml:space="preserve"> Infrared radiation extends from the nominal red edge of the visible spectrum at 700 nanometers (nm) to 1 millimeter (mm). This range of wavelengths corresponds to a frequency range of approximately 430 THz down to 300 GHz.</w:t>
-      </w:r>
       <w:bookmarkStart w:id="0" w:name="_GoBack"/>
       <w:bookmarkEnd w:id="0"/>
     </w:p>

</xml_diff>

<commit_message>
some information about motor driver
</commit_message>
<xml_diff>
--- a/project components/phase 1.docx
+++ b/project components/phase 1.docx
@@ -4,17 +4,53 @@
   <w:body>
     <w:p>
       <w:r>
-        <w:t>Servos are controlled by sending an electrical pulse of variable width, or pulse width modulation (PWM), through the control wire. There is a minimum pulse, a maximum pulse, and a repetition rate. A servo motor can usually only turn 90° in either direction for a total of 180° movement.</w:t>
+        <w:t>A motor driver is a little current amplifier; the function of motor drivers is to take a low-current control signal and then turn it into a higher-current signal that can drive a motor.</w:t>
       </w:r>
     </w:p>
     <w:p/>
     <w:p>
       <w:r>
-        <w:t>Standard servos, though, can only rotate through about 180-degrees. ... Lucky for you, it's pretty easy to modify a servo to rotate infinitely in either direction. Inside your typical analog servo is a small potentiometer that rotates along with the motor output.</w:t>
+        <w:t xml:space="preserve">The </w:t>
+      </w:r>
+      <w:proofErr w:type="spellStart"/>
+      <w:r>
+        <w:t>Arduino</w:t>
+      </w:r>
+      <w:proofErr w:type="spellEnd"/>
+      <w:r>
+        <w:t xml:space="preserve"> Motor Shield is based on the L298 (datasheet), which is a dual full-bridge driver designed to drive inductive loads such as relays, solenoids, DC and stepping motors. It lets you drive two DC motors with your </w:t>
+      </w:r>
+      <w:proofErr w:type="spellStart"/>
+      <w:r>
+        <w:t>Arduino</w:t>
+      </w:r>
+      <w:proofErr w:type="spellEnd"/>
+      <w:r>
+        <w:t xml:space="preserve"> board, controlling the speed and direction of each one independently.</w:t>
       </w:r>
     </w:p>
     <w:p/>
     <w:p>
+      <w:proofErr w:type="gramStart"/>
+      <w:r>
+        <w:t>microcontroller</w:t>
+      </w:r>
+      <w:proofErr w:type="gramEnd"/>
+      <w:r>
+        <w:t xml:space="preserve"> and motor driver take power from main power rails (there might be two different power rails for both). However the need for motor driver arises because your micro-controller is not powerful enough. It has GPIO pins which can help you glow a couple of LEDs but they won't provide you enough current to drive a big motor.</w:t>
+      </w:r>
+    </w:p>
+    <w:p/>
+    <w:p>
+      <w:r>
+        <w:t>In such cases, you need a motor driver. They are specifically built for this purpose. They take the power from power lines and dump into the motor. However they lack the brains.</w:t>
+      </w:r>
+    </w:p>
+    <w:p/>
+    <w:p>
+      <w:r>
+        <w:t>For this, we again turn back to the micro-controller, which tells the driver what to do. As such, micro-controller controls the motor indirectly.</w:t>
+      </w:r>
       <w:bookmarkStart w:id="0" w:name="_GoBack"/>
       <w:bookmarkEnd w:id="0"/>
     </w:p>

</xml_diff>

<commit_message>
some information about hc 05 bluetooth module
</commit_message>
<xml_diff>
--- a/project components/phase 1.docx
+++ b/project components/phase 1.docx
@@ -4,52 +4,469 @@
   <w:body>
     <w:p>
       <w:r>
-        <w:t>A motor driver is a little current amplifier; the function of motor drivers is to take a low-current control signal and then turn it into a higher-current signal that can drive a motor.</w:t>
+        <w:t xml:space="preserve">HC‐05 module is an easy to use Bluetooth SPP (Serial Port Protocol) </w:t>
+      </w:r>
+      <w:proofErr w:type="spellStart"/>
+      <w:r>
+        <w:t>module</w:t>
+      </w:r>
+      <w:proofErr w:type="gramStart"/>
+      <w:r>
+        <w:t>,designed</w:t>
+      </w:r>
+      <w:proofErr w:type="spellEnd"/>
+      <w:proofErr w:type="gramEnd"/>
+      <w:r>
+        <w:t xml:space="preserve"> for transparent wireless serial connection </w:t>
+      </w:r>
+      <w:proofErr w:type="spellStart"/>
+      <w:r>
+        <w:t>setup.The</w:t>
+      </w:r>
+      <w:proofErr w:type="spellEnd"/>
+      <w:r>
+        <w:t xml:space="preserve"> HC-05 Bluetooth Module can be used in a Master or Slave configuration, making it a great solution for wireless </w:t>
+      </w:r>
+      <w:proofErr w:type="spellStart"/>
+      <w:r>
+        <w:t>communication.This</w:t>
+      </w:r>
+      <w:proofErr w:type="spellEnd"/>
+      <w:r>
+        <w:t xml:space="preserve"> serial port </w:t>
+      </w:r>
+      <w:proofErr w:type="spellStart"/>
+      <w:r>
+        <w:t>bluetooth</w:t>
+      </w:r>
+      <w:proofErr w:type="spellEnd"/>
+      <w:r>
+        <w:t xml:space="preserve"> module is fully qualified Bluetooth V2.0+EDR (Enhanced Data Rate) 3Mbps Modulation with complete 2.4GHz radio transceiver and baseband. It uses CSR </w:t>
+      </w:r>
+      <w:proofErr w:type="spellStart"/>
+      <w:r>
+        <w:t>Bluecore</w:t>
+      </w:r>
+      <w:proofErr w:type="spellEnd"/>
+      <w:r>
+        <w:t xml:space="preserve"> 04‐External single chip </w:t>
+      </w:r>
+      <w:proofErr w:type="spellStart"/>
+      <w:r>
+        <w:t>Rluetooth</w:t>
+      </w:r>
+      <w:proofErr w:type="spellEnd"/>
+      <w:r>
+        <w:t xml:space="preserve"> system with CMOS technology and with AFH (Adaptive Frequency Hopping Feature).</w:t>
       </w:r>
     </w:p>
     <w:p/>
     <w:p>
       <w:r>
-        <w:t xml:space="preserve">The </w:t>
-      </w:r>
+        <w:t xml:space="preserve">The Bluetooth module HC-05 is a MASTER/SLAVE </w:t>
+      </w:r>
+      <w:proofErr w:type="spellStart"/>
+      <w:r>
+        <w:t>module.By</w:t>
+      </w:r>
+      <w:proofErr w:type="spellEnd"/>
+      <w:r>
+        <w:t xml:space="preserve"> default the factory setting is </w:t>
+      </w:r>
+      <w:proofErr w:type="spellStart"/>
+      <w:r>
+        <w:t>SLAVE.The</w:t>
+      </w:r>
+      <w:proofErr w:type="spellEnd"/>
+      <w:r>
+        <w:t xml:space="preserve"> Role of the module (Master or Slave) can be configured only by AT </w:t>
+      </w:r>
+      <w:proofErr w:type="spellStart"/>
+      <w:r>
+        <w:t>COMMANDS.The</w:t>
+      </w:r>
+      <w:proofErr w:type="spellEnd"/>
+      <w:r>
+        <w:t xml:space="preserve"> slave modules cannot initiate a connection to another Bluetooth device, but can accept </w:t>
+      </w:r>
+      <w:proofErr w:type="spellStart"/>
+      <w:r>
+        <w:t>connections.Master</w:t>
+      </w:r>
+      <w:proofErr w:type="spellEnd"/>
+      <w:r>
+        <w:t xml:space="preserve"> module can initiate a connection to other </w:t>
+      </w:r>
+      <w:proofErr w:type="spellStart"/>
+      <w:r>
+        <w:t>devices.The</w:t>
+      </w:r>
+      <w:proofErr w:type="spellEnd"/>
+      <w:r>
+        <w:t xml:space="preserve"> user can use it simply for a serial port replacement to establish connection between MCU and GPS, PC to your embedded project</w:t>
+      </w:r>
+    </w:p>
+    <w:p/>
+    <w:p>
+      <w:r>
+        <w:t>The HC-05 Bluetooth Module has 6pins. They are as follows:</w:t>
+      </w:r>
+    </w:p>
+    <w:p/>
+    <w:p>
+      <w:r>
+        <w:t xml:space="preserve">ENABLE: </w:t>
+      </w:r>
+    </w:p>
+    <w:p>
+      <w:r>
+        <w:t xml:space="preserve">When enable is pulled LOW, the module is disabled which means the module will not turn on and it fails to </w:t>
+      </w:r>
+      <w:proofErr w:type="spellStart"/>
+      <w:r>
+        <w:t>communicate.When</w:t>
+      </w:r>
+      <w:proofErr w:type="spellEnd"/>
+      <w:r>
+        <w:t xml:space="preserve"> enable is left open or connected to 3.3V, the module is enabled </w:t>
+      </w:r>
+      <w:proofErr w:type="spellStart"/>
+      <w:r>
+        <w:t>i.e</w:t>
+      </w:r>
+      <w:proofErr w:type="spellEnd"/>
+      <w:r>
+        <w:t xml:space="preserve"> the module remains on and communication also takes place.</w:t>
+      </w:r>
+    </w:p>
+    <w:p>
+      <w:proofErr w:type="spellStart"/>
+      <w:r>
+        <w:t>Vcc</w:t>
+      </w:r>
+      <w:proofErr w:type="spellEnd"/>
+      <w:r>
+        <w:t xml:space="preserve">: </w:t>
+      </w:r>
+    </w:p>
+    <w:p>
+      <w:r>
+        <w:t>Supply Voltage 3.3V to 5V</w:t>
+      </w:r>
+    </w:p>
+    <w:p>
+      <w:r>
+        <w:t xml:space="preserve">GND: </w:t>
+      </w:r>
+    </w:p>
+    <w:p>
+      <w:r>
+        <w:t>Ground pin</w:t>
+      </w:r>
+    </w:p>
+    <w:p>
+      <w:r>
+        <w:t xml:space="preserve">TXD &amp; RXD: </w:t>
+      </w:r>
+    </w:p>
+    <w:p>
+      <w:r>
+        <w:t>These two pins acts as an UART interface for communication</w:t>
+      </w:r>
+    </w:p>
+    <w:p>
+      <w:r>
+        <w:t xml:space="preserve">STATE: </w:t>
+      </w:r>
+    </w:p>
+    <w:p>
+      <w:r>
+        <w:t xml:space="preserve">It acts as a status </w:t>
+      </w:r>
+      <w:proofErr w:type="spellStart"/>
+      <w:r>
+        <w:t>indicator.When</w:t>
+      </w:r>
+      <w:proofErr w:type="spellEnd"/>
+      <w:r>
+        <w:t xml:space="preserve"> the module is not connected to / paired with any other </w:t>
+      </w:r>
+      <w:proofErr w:type="spellStart"/>
+      <w:r>
+        <w:t>bluetooth</w:t>
+      </w:r>
+      <w:proofErr w:type="spellEnd"/>
+      <w:r>
+        <w:t xml:space="preserve"> </w:t>
+      </w:r>
+      <w:proofErr w:type="spellStart"/>
+      <w:r>
+        <w:t>device</w:t>
+      </w:r>
+      <w:proofErr w:type="gramStart"/>
+      <w:r>
+        <w:t>,signal</w:t>
+      </w:r>
+      <w:proofErr w:type="spellEnd"/>
+      <w:proofErr w:type="gramEnd"/>
+      <w:r>
+        <w:t xml:space="preserve"> goes </w:t>
+      </w:r>
+      <w:proofErr w:type="spellStart"/>
+      <w:r>
+        <w:t>Low.At</w:t>
+      </w:r>
+      <w:proofErr w:type="spellEnd"/>
+      <w:r>
+        <w:t xml:space="preserve"> this low </w:t>
+      </w:r>
+      <w:proofErr w:type="spellStart"/>
+      <w:r>
+        <w:t>state,the</w:t>
+      </w:r>
+      <w:proofErr w:type="spellEnd"/>
+      <w:r>
+        <w:t xml:space="preserve"> led flashes continuously which denotes that the module is not paired with other </w:t>
+      </w:r>
+      <w:proofErr w:type="spellStart"/>
+      <w:r>
+        <w:t>device.When</w:t>
+      </w:r>
+      <w:proofErr w:type="spellEnd"/>
+      <w:r>
+        <w:t xml:space="preserve"> this module is connected to/paired with </w:t>
+      </w:r>
+      <w:r>
+        <w:lastRenderedPageBreak/>
+        <w:t xml:space="preserve">any other </w:t>
+      </w:r>
+      <w:proofErr w:type="spellStart"/>
+      <w:r>
+        <w:t>bluetooth</w:t>
+      </w:r>
+      <w:proofErr w:type="spellEnd"/>
+      <w:r>
+        <w:t xml:space="preserve"> </w:t>
+      </w:r>
+      <w:proofErr w:type="spellStart"/>
+      <w:r>
+        <w:t>device,the</w:t>
+      </w:r>
+      <w:proofErr w:type="spellEnd"/>
+      <w:r>
+        <w:t xml:space="preserve"> signal goes </w:t>
+      </w:r>
+      <w:proofErr w:type="spellStart"/>
+      <w:r>
+        <w:t>High.At</w:t>
+      </w:r>
+      <w:proofErr w:type="spellEnd"/>
+      <w:r>
+        <w:t xml:space="preserve"> this high </w:t>
+      </w:r>
+      <w:proofErr w:type="spellStart"/>
+      <w:r>
+        <w:t>state,the</w:t>
+      </w:r>
+      <w:proofErr w:type="spellEnd"/>
+      <w:r>
+        <w:t xml:space="preserve"> led blinks with a constant delay say for example 2s delay which indicates that the module is paired.</w:t>
+      </w:r>
+    </w:p>
+    <w:p>
+      <w:r>
+        <w:t xml:space="preserve">BUTTON SWITCH: </w:t>
+      </w:r>
+    </w:p>
+    <w:p>
+      <w:r>
+        <w:t xml:space="preserve">This is used to switch the module into AT command </w:t>
+      </w:r>
+      <w:proofErr w:type="spellStart"/>
+      <w:r>
+        <w:t>mode.To</w:t>
+      </w:r>
+      <w:proofErr w:type="spellEnd"/>
+      <w:r>
+        <w:t xml:space="preserve"> enable AT command </w:t>
+      </w:r>
+      <w:proofErr w:type="spellStart"/>
+      <w:r>
+        <w:t>mode</w:t>
+      </w:r>
+      <w:proofErr w:type="gramStart"/>
+      <w:r>
+        <w:t>,press</w:t>
+      </w:r>
+      <w:proofErr w:type="spellEnd"/>
+      <w:proofErr w:type="gramEnd"/>
+      <w:r>
+        <w:t xml:space="preserve"> the button switch for a </w:t>
+      </w:r>
+      <w:proofErr w:type="spellStart"/>
+      <w:r>
+        <w:t>second.With</w:t>
+      </w:r>
+      <w:proofErr w:type="spellEnd"/>
+      <w:r>
+        <w:t xml:space="preserve"> the help of AT </w:t>
+      </w:r>
+      <w:proofErr w:type="spellStart"/>
+      <w:r>
+        <w:t>commands,the</w:t>
+      </w:r>
+      <w:proofErr w:type="spellEnd"/>
+      <w:r>
+        <w:t xml:space="preserve"> user can change the parameters of this module but only when the module is not paired with any other BT </w:t>
+      </w:r>
+      <w:proofErr w:type="spellStart"/>
+      <w:r>
+        <w:t>device.If</w:t>
+      </w:r>
+      <w:proofErr w:type="spellEnd"/>
+      <w:r>
+        <w:t xml:space="preserve"> the module is connected to any other </w:t>
+      </w:r>
+      <w:proofErr w:type="spellStart"/>
+      <w:r>
+        <w:t>bluetooth</w:t>
+      </w:r>
+      <w:proofErr w:type="spellEnd"/>
+      <w:r>
+        <w:t xml:space="preserve"> device, it starts to communicate with that device and fails to work in AT command mode.</w:t>
+      </w:r>
+    </w:p>
+    <w:p>
+      <w:r>
+        <w:t>Hardware and Software Required</w:t>
+      </w:r>
+    </w:p>
+    <w:p>
+      <w:r>
+        <w:t>HC-05 Bluetooth Module</w:t>
+      </w:r>
+    </w:p>
+    <w:p>
       <w:proofErr w:type="spellStart"/>
       <w:r>
         <w:t>Arduino</w:t>
       </w:r>
       <w:proofErr w:type="spellEnd"/>
       <w:r>
-        <w:t xml:space="preserve"> Motor Shield is based on the L298 (datasheet), which is a dual full-bridge driver designed to drive inductive loads such as relays, solenoids, DC and stepping motors. It lets you drive two DC motors with your </w:t>
-      </w:r>
+        <w:t xml:space="preserve"> Uno</w:t>
+      </w:r>
+    </w:p>
+    <w:p>
       <w:proofErr w:type="spellStart"/>
       <w:r>
         <w:t>Arduino</w:t>
       </w:r>
       <w:proofErr w:type="spellEnd"/>
       <w:r>
-        <w:t xml:space="preserve"> board, controlling the speed and direction of each one independently.</w:t>
-      </w:r>
-    </w:p>
-    <w:p/>
-    <w:p>
+        <w:t xml:space="preserve"> </w:t>
+      </w:r>
       <w:proofErr w:type="gramStart"/>
       <w:r>
-        <w:t>microcontroller</w:t>
+        <w:t>IDE(</w:t>
       </w:r>
       <w:proofErr w:type="gramEnd"/>
       <w:r>
-        <w:t xml:space="preserve"> and motor driver take power from main power rails (there might be two different power rails for both). However the need for motor driver arises because your micro-controller is not powerful enough. It has GPIO pins which can help you glow a couple of LEDs but they won't provide you enough current to drive a big motor.</w:t>
-      </w:r>
-    </w:p>
-    <w:p/>
-    <w:p>
-      <w:r>
-        <w:t>In such cases, you need a motor driver. They are specifically built for this purpose. They take the power from power lines and dump into the motor. However they lack the brains.</w:t>
-      </w:r>
-    </w:p>
-    <w:p/>
-    <w:p>
-      <w:r>
-        <w:t>For this, we again turn back to the micro-controller, which tells the driver what to do. As such, micro-controller controls the motor indirectly.</w:t>
+        <w:t>1.0.6V)</w:t>
+      </w:r>
+    </w:p>
+    <w:p>
+      <w:r>
+        <w:t>Hardware Connections</w:t>
+      </w:r>
+    </w:p>
+    <w:p>
+      <w:r>
+        <w:t xml:space="preserve">As we know that </w:t>
+      </w:r>
+      <w:proofErr w:type="spellStart"/>
+      <w:r>
+        <w:t>Vcc</w:t>
+      </w:r>
+      <w:proofErr w:type="spellEnd"/>
+      <w:r>
+        <w:t xml:space="preserve"> and </w:t>
+      </w:r>
+      <w:proofErr w:type="spellStart"/>
+      <w:r>
+        <w:t>Gnd</w:t>
+      </w:r>
+      <w:proofErr w:type="spellEnd"/>
+      <w:r>
+        <w:t xml:space="preserve"> of the module goes to </w:t>
+      </w:r>
+      <w:proofErr w:type="spellStart"/>
+      <w:r>
+        <w:t>Vcc</w:t>
+      </w:r>
+      <w:proofErr w:type="spellEnd"/>
+      <w:r>
+        <w:t xml:space="preserve"> and </w:t>
+      </w:r>
+      <w:proofErr w:type="spellStart"/>
+      <w:r>
+        <w:t>Gnd</w:t>
+      </w:r>
+      <w:proofErr w:type="spellEnd"/>
+      <w:r>
+        <w:t xml:space="preserve"> of </w:t>
+      </w:r>
+      <w:proofErr w:type="spellStart"/>
+      <w:r>
+        <w:t>Arduino.The</w:t>
+      </w:r>
+      <w:proofErr w:type="spellEnd"/>
+      <w:r>
+        <w:t xml:space="preserve"> TXD pin goes to RXD pin of </w:t>
+      </w:r>
+      <w:proofErr w:type="spellStart"/>
+      <w:r>
+        <w:t>Arduino</w:t>
+      </w:r>
+      <w:proofErr w:type="spellEnd"/>
+      <w:r>
+        <w:t xml:space="preserve"> and RXD pin goes to TXD pin of </w:t>
+      </w:r>
+      <w:proofErr w:type="spellStart"/>
+      <w:r>
+        <w:t>Arduino</w:t>
+      </w:r>
+      <w:proofErr w:type="spellEnd"/>
+      <w:r>
+        <w:t xml:space="preserve"> </w:t>
+      </w:r>
+      <w:proofErr w:type="spellStart"/>
+      <w:proofErr w:type="gramStart"/>
+      <w:r>
+        <w:t>i.e</w:t>
+      </w:r>
+      <w:proofErr w:type="spellEnd"/>
+      <w:r>
+        <w:t>(</w:t>
+      </w:r>
+      <w:proofErr w:type="gramEnd"/>
+      <w:r>
+        <w:t xml:space="preserve">digital pin 0 and 1).The user can use the on board </w:t>
+      </w:r>
+      <w:proofErr w:type="spellStart"/>
+      <w:r>
+        <w:t>Led.But</w:t>
+      </w:r>
+      <w:proofErr w:type="spellEnd"/>
+      <w:r>
+        <w:t xml:space="preserve"> </w:t>
+      </w:r>
+      <w:proofErr w:type="spellStart"/>
+      <w:r>
+        <w:t>here,Led</w:t>
+      </w:r>
+      <w:proofErr w:type="spellEnd"/>
+      <w:r>
+        <w:t xml:space="preserve"> is connected to digital pin 12 externally for betterment of the process.</w:t>
       </w:r>
       <w:bookmarkStart w:id="0" w:name="_GoBack"/>
       <w:bookmarkEnd w:id="0"/>

</xml_diff>

<commit_message>
some information about arduino nano
</commit_message>
<xml_diff>
--- a/project components/phase 1.docx
+++ b/project components/phase 1.docx
@@ -3,197 +3,124 @@
 <w:document xmlns:wpc="http://schemas.microsoft.com/office/word/2010/wordprocessingCanvas" xmlns:mc="http://schemas.openxmlformats.org/markup-compatibility/2006" xmlns:o="urn:schemas-microsoft-com:office:office" xmlns:r="http://schemas.openxmlformats.org/officeDocument/2006/relationships" xmlns:m="http://schemas.openxmlformats.org/officeDocument/2006/math" xmlns:v="urn:schemas-microsoft-com:vml" xmlns:wp14="http://schemas.microsoft.com/office/word/2010/wordprocessingDrawing" xmlns:wp="http://schemas.openxmlformats.org/drawingml/2006/wordprocessingDrawing" xmlns:w10="urn:schemas-microsoft-com:office:word" xmlns:w="http://schemas.openxmlformats.org/wordprocessingml/2006/main" xmlns:w14="http://schemas.microsoft.com/office/word/2010/wordml" xmlns:wpg="http://schemas.microsoft.com/office/word/2010/wordprocessingGroup" xmlns:wpi="http://schemas.microsoft.com/office/word/2010/wordprocessingInk" xmlns:wne="http://schemas.microsoft.com/office/word/2006/wordml" xmlns:wps="http://schemas.microsoft.com/office/word/2010/wordprocessingShape" mc:Ignorable="w14 wp14">
   <w:body>
     <w:p>
-      <w:r>
-        <w:t xml:space="preserve">HC‐05 module is an easy to use Bluetooth SPP (Serial Port Protocol) </w:t>
-      </w:r>
-      <w:proofErr w:type="spellStart"/>
-      <w:r>
-        <w:t>module</w:t>
-      </w:r>
-      <w:proofErr w:type="gramStart"/>
-      <w:r>
-        <w:t>,designed</w:t>
-      </w:r>
-      <w:proofErr w:type="spellEnd"/>
-      <w:proofErr w:type="gramEnd"/>
-      <w:r>
-        <w:t xml:space="preserve"> for transparent wireless serial connection </w:t>
-      </w:r>
-      <w:proofErr w:type="spellStart"/>
-      <w:r>
-        <w:t>setup.The</w:t>
-      </w:r>
-      <w:proofErr w:type="spellEnd"/>
-      <w:r>
-        <w:t xml:space="preserve"> HC-05 Bluetooth Module can be used in a Master or Slave configuration, making it a great solution for wireless </w:t>
-      </w:r>
-      <w:proofErr w:type="spellStart"/>
-      <w:r>
-        <w:t>communication.This</w:t>
-      </w:r>
-      <w:proofErr w:type="spellEnd"/>
-      <w:r>
-        <w:t xml:space="preserve"> serial port </w:t>
-      </w:r>
-      <w:proofErr w:type="spellStart"/>
-      <w:r>
-        <w:t>bluetooth</w:t>
-      </w:r>
-      <w:proofErr w:type="spellEnd"/>
-      <w:r>
-        <w:t xml:space="preserve"> module is fully qualified Bluetooth V2.0+EDR (Enhanced Data Rate) 3Mbps Modulation with complete 2.4GHz radio transceiver and baseband. It uses CSR </w:t>
-      </w:r>
-      <w:proofErr w:type="spellStart"/>
-      <w:r>
-        <w:t>Bluecore</w:t>
-      </w:r>
-      <w:proofErr w:type="spellEnd"/>
-      <w:r>
-        <w:t xml:space="preserve"> 04‐External single chip </w:t>
-      </w:r>
-      <w:proofErr w:type="spellStart"/>
-      <w:r>
-        <w:t>Rluetooth</w:t>
-      </w:r>
-      <w:proofErr w:type="spellEnd"/>
-      <w:r>
-        <w:t xml:space="preserve"> system with CMOS technology and with AFH (Adaptive Frequency Hopping Feature).</w:t>
-      </w:r>
-    </w:p>
-    <w:p/>
-    <w:p>
-      <w:r>
-        <w:t xml:space="preserve">The Bluetooth module HC-05 is a MASTER/SLAVE </w:t>
-      </w:r>
-      <w:proofErr w:type="spellStart"/>
-      <w:r>
-        <w:t>module.By</w:t>
-      </w:r>
-      <w:proofErr w:type="spellEnd"/>
-      <w:r>
-        <w:t xml:space="preserve"> default the factory setting is </w:t>
-      </w:r>
-      <w:proofErr w:type="spellStart"/>
-      <w:r>
-        <w:t>SLAVE.The</w:t>
-      </w:r>
-      <w:proofErr w:type="spellEnd"/>
-      <w:r>
-        <w:t xml:space="preserve"> Role of the module (Master or Slave) can be configured only by AT </w:t>
-      </w:r>
-      <w:proofErr w:type="spellStart"/>
-      <w:r>
-        <w:t>COMMANDS.The</w:t>
-      </w:r>
-      <w:proofErr w:type="spellEnd"/>
-      <w:r>
-        <w:t xml:space="preserve"> slave modules cannot initiate a connection to another Bluetooth device, but can accept </w:t>
-      </w:r>
-      <w:proofErr w:type="spellStart"/>
-      <w:r>
-        <w:t>connections.Master</w:t>
-      </w:r>
-      <w:proofErr w:type="spellEnd"/>
-      <w:r>
-        <w:t xml:space="preserve"> module can initiate a connection to other </w:t>
-      </w:r>
-      <w:proofErr w:type="spellStart"/>
-      <w:r>
-        <w:t>devices.The</w:t>
-      </w:r>
-      <w:proofErr w:type="spellEnd"/>
-      <w:r>
-        <w:t xml:space="preserve"> user can use it simply for a serial port replacement to establish connection between MCU and GPS, PC to your embedded project</w:t>
-      </w:r>
-    </w:p>
-    <w:p/>
-    <w:p>
-      <w:r>
-        <w:t>The HC-05 Bluetooth Module has 6pins. They are as follows:</w:t>
-      </w:r>
-    </w:p>
-    <w:p/>
-    <w:p>
-      <w:r>
-        <w:t xml:space="preserve">ENABLE: </w:t>
+      <w:proofErr w:type="spellStart"/>
+      <w:r>
+        <w:t>Arduino</w:t>
+      </w:r>
+      <w:proofErr w:type="spellEnd"/>
+      <w:r>
+        <w:t xml:space="preserve"> is an open source computer hardware and software company, project, and user community that designs and manufactures single-board microcontrollers and microcontroller kits for building digital devices and interactive objects that can sense and control objects in the physical and digital world. The project's products are distributed as open-source hardware and software, which are licensed under the GNU Lesser General Public License (LGPL) or the GNU General Public License (GPL),[1] permitting the manufacture of </w:t>
+      </w:r>
+      <w:proofErr w:type="spellStart"/>
+      <w:r>
+        <w:t>Arduino</w:t>
+      </w:r>
+      <w:proofErr w:type="spellEnd"/>
+      <w:r>
+        <w:t xml:space="preserve"> boards and software distribution by anyone. </w:t>
+      </w:r>
+      <w:proofErr w:type="spellStart"/>
+      <w:r>
+        <w:t>Arduino</w:t>
+      </w:r>
+      <w:proofErr w:type="spellEnd"/>
+      <w:r>
+        <w:t xml:space="preserve"> boards are available commercially in preassembled form, or as do-it-yourself (DIY) kits.</w:t>
       </w:r>
     </w:p>
     <w:p>
-      <w:r>
-        <w:t xml:space="preserve">When enable is pulled LOW, the module is disabled which means the module will not turn on and it fails to </w:t>
-      </w:r>
-      <w:proofErr w:type="spellStart"/>
-      <w:r>
-        <w:t>communicate.When</w:t>
-      </w:r>
-      <w:proofErr w:type="spellEnd"/>
-      <w:r>
-        <w:t xml:space="preserve"> enable is left open or connected to 3.3V, the module is enabled </w:t>
-      </w:r>
-      <w:proofErr w:type="spellStart"/>
-      <w:r>
-        <w:t>i.e</w:t>
-      </w:r>
-      <w:proofErr w:type="spellEnd"/>
-      <w:r>
-        <w:t xml:space="preserve"> the module remains on and communication also takes place.</w:t>
+      <w:proofErr w:type="spellStart"/>
+      <w:r>
+        <w:t>Arduino</w:t>
+      </w:r>
+      <w:proofErr w:type="spellEnd"/>
+      <w:r>
+        <w:t xml:space="preserve"> board designs use a variety of microprocessors and controllers. The boards are equipped with sets of digital and analog input/output (I/O) pins that may be interfaced to various expansion boards or Breadboards (shields) and other circuits. The boards feature serial communications interfaces, including Universal Serial Bus (USB) on some models, which are also used for loading programs from personal computers. The microcontrollers are typically programmed using a dialect of features from the programming languages C and C++. In addition to using traditional compiler </w:t>
+      </w:r>
+      <w:proofErr w:type="spellStart"/>
+      <w:r>
+        <w:t>toolchains</w:t>
+      </w:r>
+      <w:proofErr w:type="spellEnd"/>
+      <w:r>
+        <w:t xml:space="preserve">, the </w:t>
+      </w:r>
+      <w:proofErr w:type="spellStart"/>
+      <w:r>
+        <w:t>Arduino</w:t>
+      </w:r>
+      <w:proofErr w:type="spellEnd"/>
+      <w:r>
+        <w:t xml:space="preserve"> project provides an integrated development environment (IDE) based on the Processing language project.</w:t>
       </w:r>
     </w:p>
     <w:p>
-      <w:proofErr w:type="spellStart"/>
-      <w:r>
-        <w:t>Vcc</w:t>
-      </w:r>
-      <w:proofErr w:type="spellEnd"/>
-      <w:r>
-        <w:t xml:space="preserve">: </w:t>
-      </w:r>
+      <w:r>
+        <w:t xml:space="preserve">Most </w:t>
+      </w:r>
+      <w:proofErr w:type="spellStart"/>
+      <w:r>
+        <w:t>Arduino</w:t>
+      </w:r>
+      <w:proofErr w:type="spellEnd"/>
+      <w:r>
+        <w:t xml:space="preserve"> boards consist of an Atmel 8-bit AVR microcontroller (ATmega8</w:t>
+      </w:r>
+      <w:proofErr w:type="gramStart"/>
+      <w:r>
+        <w:t>,[</w:t>
+      </w:r>
+      <w:proofErr w:type="gramEnd"/>
+      <w:r>
+        <w:t xml:space="preserve">25] ATmega168, ATmega328, ATmega1280, ATmega2560) with varying amounts of flash memory, pins, and features.[26] The 32-bit </w:t>
+      </w:r>
+      <w:proofErr w:type="spellStart"/>
+      <w:r>
+        <w:t>Arduino</w:t>
+      </w:r>
+      <w:proofErr w:type="spellEnd"/>
+      <w:r>
+        <w:t xml:space="preserve"> Due, based on the Atmel SAM3X8E was introduced in 2012.[27] The boards use single or double-row pins or female headers that facilitate connections for programming and incorporation into other circuits. These may connect with add-on modules termed shields. Multiple and possibly stacked shields may be individually addressable via an I²C serial bus. Most boards include a 5 V linear regulator and a 16 MHz crystal oscillator or ceramic resonator. Some designs, such as the </w:t>
+      </w:r>
+      <w:proofErr w:type="spellStart"/>
+      <w:r>
+        <w:t>LilyPad</w:t>
+      </w:r>
+      <w:proofErr w:type="spellEnd"/>
+      <w:r>
+        <w:t>, run at 8 MHz and dispense with the onboard voltage regulator due to specific form-factor restrictions.</w:t>
+      </w:r>
+      <w:bookmarkStart w:id="0" w:name="_GoBack"/>
+      <w:bookmarkEnd w:id="0"/>
     </w:p>
     <w:p>
-      <w:r>
-        <w:t>Supply Voltage 3.3V to 5V</w:t>
-      </w:r>
-    </w:p>
-    <w:p>
-      <w:r>
-        <w:t xml:space="preserve">GND: </w:t>
-      </w:r>
-    </w:p>
-    <w:p>
-      <w:r>
-        <w:t>Ground pin</w:t>
-      </w:r>
-    </w:p>
-    <w:p>
-      <w:r>
-        <w:t xml:space="preserve">TXD &amp; RXD: </w:t>
-      </w:r>
-    </w:p>
-    <w:p>
-      <w:r>
-        <w:t>These two pins acts as an UART interface for communication</w:t>
-      </w:r>
-    </w:p>
-    <w:p>
-      <w:r>
-        <w:t xml:space="preserve">STATE: </w:t>
-      </w:r>
-    </w:p>
-    <w:p>
-      <w:r>
-        <w:t xml:space="preserve">It acts as a status </w:t>
-      </w:r>
-      <w:proofErr w:type="spellStart"/>
-      <w:r>
-        <w:t>indicator.When</w:t>
-      </w:r>
-      <w:proofErr w:type="spellEnd"/>
-      <w:r>
-        <w:t xml:space="preserve"> the module is not connected to / paired with any other </w:t>
-      </w:r>
-      <w:proofErr w:type="spellStart"/>
-      <w:r>
-        <w:t>bluetooth</w:t>
+      <w:proofErr w:type="spellStart"/>
+      <w:r>
+        <w:t>Arduino</w:t>
+      </w:r>
+      <w:proofErr w:type="spellEnd"/>
+      <w:r>
+        <w:t xml:space="preserve"> microcontrollers are pre-programmed with a boot loader that simplifies uploading of programs to the on-chip flash memory. The default </w:t>
+      </w:r>
+      <w:proofErr w:type="spellStart"/>
+      <w:r>
+        <w:t>bootloader</w:t>
+      </w:r>
+      <w:proofErr w:type="spellEnd"/>
+      <w:r>
+        <w:t xml:space="preserve"> of the </w:t>
+      </w:r>
+      <w:proofErr w:type="spellStart"/>
+      <w:r>
+        <w:t>Arduino</w:t>
+      </w:r>
+      <w:proofErr w:type="spellEnd"/>
+      <w:r>
+        <w:t xml:space="preserve"> UNO is the </w:t>
+      </w:r>
+      <w:proofErr w:type="spellStart"/>
+      <w:r>
+        <w:t>optiboot</w:t>
       </w:r>
       <w:proofErr w:type="spellEnd"/>
       <w:r>
@@ -201,275 +128,57 @@
       </w:r>
       <w:proofErr w:type="spellStart"/>
       <w:r>
-        <w:t>device</w:t>
-      </w:r>
+        <w:t>bootloader</w:t>
+      </w:r>
+      <w:proofErr w:type="spellEnd"/>
       <w:proofErr w:type="gramStart"/>
       <w:r>
-        <w:t>,signal</w:t>
-      </w:r>
-      <w:proofErr w:type="spellEnd"/>
+        <w:t>.[</w:t>
+      </w:r>
       <w:proofErr w:type="gramEnd"/>
       <w:r>
-        <w:t xml:space="preserve"> goes </w:t>
-      </w:r>
-      <w:proofErr w:type="spellStart"/>
-      <w:r>
-        <w:t>Low.At</w:t>
-      </w:r>
-      <w:proofErr w:type="spellEnd"/>
-      <w:r>
-        <w:t xml:space="preserve"> this low </w:t>
-      </w:r>
-      <w:proofErr w:type="spellStart"/>
-      <w:r>
-        <w:t>state,the</w:t>
-      </w:r>
-      <w:proofErr w:type="spellEnd"/>
-      <w:r>
-        <w:t xml:space="preserve"> led flashes continuously which denotes that the module is not paired with other </w:t>
-      </w:r>
-      <w:proofErr w:type="spellStart"/>
-      <w:r>
-        <w:t>device.When</w:t>
-      </w:r>
-      <w:proofErr w:type="spellEnd"/>
-      <w:r>
-        <w:t xml:space="preserve"> this module is connected to/paired with </w:t>
-      </w:r>
-      <w:r>
-        <w:lastRenderedPageBreak/>
-        <w:t xml:space="preserve">any other </w:t>
-      </w:r>
-      <w:proofErr w:type="spellStart"/>
-      <w:r>
-        <w:t>bluetooth</w:t>
-      </w:r>
-      <w:proofErr w:type="spellEnd"/>
-      <w:r>
-        <w:t xml:space="preserve"> </w:t>
-      </w:r>
-      <w:proofErr w:type="spellStart"/>
-      <w:r>
-        <w:t>device,the</w:t>
-      </w:r>
-      <w:proofErr w:type="spellEnd"/>
-      <w:r>
-        <w:t xml:space="preserve"> signal goes </w:t>
-      </w:r>
-      <w:proofErr w:type="spellStart"/>
-      <w:r>
-        <w:t>High.At</w:t>
-      </w:r>
-      <w:proofErr w:type="spellEnd"/>
-      <w:r>
-        <w:t xml:space="preserve"> this high </w:t>
-      </w:r>
-      <w:proofErr w:type="spellStart"/>
-      <w:r>
-        <w:t>state,the</w:t>
-      </w:r>
-      <w:proofErr w:type="spellEnd"/>
-      <w:r>
-        <w:t xml:space="preserve"> led blinks with a constant delay say for example 2s delay which indicates that the module is paired.</w:t>
-      </w:r>
-    </w:p>
-    <w:p>
-      <w:r>
-        <w:t xml:space="preserve">BUTTON SWITCH: </w:t>
-      </w:r>
-    </w:p>
-    <w:p>
-      <w:r>
-        <w:t xml:space="preserve">This is used to switch the module into AT command </w:t>
-      </w:r>
-      <w:proofErr w:type="spellStart"/>
-      <w:r>
-        <w:t>mode.To</w:t>
-      </w:r>
-      <w:proofErr w:type="spellEnd"/>
-      <w:r>
-        <w:t xml:space="preserve"> enable AT command </w:t>
-      </w:r>
-      <w:proofErr w:type="spellStart"/>
-      <w:r>
-        <w:t>mode</w:t>
-      </w:r>
-      <w:proofErr w:type="gramStart"/>
-      <w:r>
-        <w:t>,press</w:t>
-      </w:r>
-      <w:proofErr w:type="spellEnd"/>
-      <w:proofErr w:type="gramEnd"/>
-      <w:r>
-        <w:t xml:space="preserve"> the button switch for a </w:t>
-      </w:r>
-      <w:proofErr w:type="spellStart"/>
-      <w:r>
-        <w:t>second.With</w:t>
-      </w:r>
-      <w:proofErr w:type="spellEnd"/>
-      <w:r>
-        <w:t xml:space="preserve"> the help of AT </w:t>
-      </w:r>
-      <w:proofErr w:type="spellStart"/>
-      <w:r>
-        <w:t>commands,the</w:t>
-      </w:r>
-      <w:proofErr w:type="spellEnd"/>
-      <w:r>
-        <w:t xml:space="preserve"> user can change the parameters of this module but only when the module is not paired with any other BT </w:t>
-      </w:r>
-      <w:proofErr w:type="spellStart"/>
-      <w:r>
-        <w:t>device.If</w:t>
-      </w:r>
-      <w:proofErr w:type="spellEnd"/>
-      <w:r>
-        <w:t xml:space="preserve"> the module is connected to any other </w:t>
-      </w:r>
-      <w:proofErr w:type="spellStart"/>
-      <w:r>
-        <w:t>bluetooth</w:t>
-      </w:r>
-      <w:proofErr w:type="spellEnd"/>
-      <w:r>
-        <w:t xml:space="preserve"> device, it starts to communicate with that device and fails to work in AT command mode.</w:t>
-      </w:r>
-    </w:p>
-    <w:p>
-      <w:r>
-        <w:t>Hardware and Software Required</w:t>
-      </w:r>
-    </w:p>
-    <w:p>
-      <w:r>
-        <w:t>HC-05 Bluetooth Module</w:t>
-      </w:r>
-    </w:p>
-    <w:p>
-      <w:proofErr w:type="spellStart"/>
-      <w:r>
-        <w:t>Arduino</w:t>
-      </w:r>
-      <w:proofErr w:type="spellEnd"/>
-      <w:r>
-        <w:t xml:space="preserve"> Uno</w:t>
-      </w:r>
-    </w:p>
-    <w:p>
-      <w:proofErr w:type="spellStart"/>
-      <w:r>
-        <w:t>Arduino</w:t>
-      </w:r>
-      <w:proofErr w:type="spellEnd"/>
-      <w:r>
-        <w:t xml:space="preserve"> </w:t>
-      </w:r>
-      <w:proofErr w:type="gramStart"/>
-      <w:r>
-        <w:t>IDE(</w:t>
-      </w:r>
-      <w:proofErr w:type="gramEnd"/>
-      <w:r>
-        <w:t>1.0.6V)</w:t>
-      </w:r>
-    </w:p>
-    <w:p>
-      <w:r>
-        <w:t>Hardware Connections</w:t>
-      </w:r>
-    </w:p>
-    <w:p>
-      <w:r>
-        <w:t xml:space="preserve">As we know that </w:t>
-      </w:r>
-      <w:proofErr w:type="spellStart"/>
-      <w:r>
-        <w:t>Vcc</w:t>
-      </w:r>
-      <w:proofErr w:type="spellEnd"/>
-      <w:r>
-        <w:t xml:space="preserve"> and </w:t>
-      </w:r>
-      <w:proofErr w:type="spellStart"/>
-      <w:r>
-        <w:t>Gnd</w:t>
-      </w:r>
-      <w:proofErr w:type="spellEnd"/>
-      <w:r>
-        <w:t xml:space="preserve"> of the module goes to </w:t>
-      </w:r>
-      <w:proofErr w:type="spellStart"/>
-      <w:r>
-        <w:t>Vcc</w:t>
-      </w:r>
-      <w:proofErr w:type="spellEnd"/>
-      <w:r>
-        <w:t xml:space="preserve"> and </w:t>
-      </w:r>
-      <w:proofErr w:type="spellStart"/>
-      <w:r>
-        <w:t>Gnd</w:t>
-      </w:r>
-      <w:proofErr w:type="spellEnd"/>
-      <w:r>
-        <w:t xml:space="preserve"> of </w:t>
-      </w:r>
-      <w:proofErr w:type="spellStart"/>
-      <w:r>
-        <w:t>Arduino.The</w:t>
-      </w:r>
-      <w:proofErr w:type="spellEnd"/>
-      <w:r>
-        <w:t xml:space="preserve"> TXD pin goes to RXD pin of </w:t>
-      </w:r>
-      <w:proofErr w:type="spellStart"/>
-      <w:r>
-        <w:t>Arduino</w:t>
-      </w:r>
-      <w:proofErr w:type="spellEnd"/>
-      <w:r>
-        <w:t xml:space="preserve"> and RXD pin goes to TXD pin of </w:t>
-      </w:r>
-      <w:proofErr w:type="spellStart"/>
-      <w:r>
-        <w:t>Arduino</w:t>
-      </w:r>
-      <w:proofErr w:type="spellEnd"/>
-      <w:r>
-        <w:t xml:space="preserve"> </w:t>
-      </w:r>
-      <w:proofErr w:type="spellStart"/>
-      <w:proofErr w:type="gramStart"/>
-      <w:r>
-        <w:t>i.e</w:t>
-      </w:r>
-      <w:proofErr w:type="spellEnd"/>
-      <w:r>
-        <w:t>(</w:t>
-      </w:r>
-      <w:proofErr w:type="gramEnd"/>
-      <w:r>
-        <w:t xml:space="preserve">digital pin 0 and 1).The user can use the on board </w:t>
-      </w:r>
-      <w:proofErr w:type="spellStart"/>
-      <w:r>
-        <w:t>Led.But</w:t>
-      </w:r>
-      <w:proofErr w:type="spellEnd"/>
-      <w:r>
-        <w:t xml:space="preserve"> </w:t>
-      </w:r>
-      <w:proofErr w:type="spellStart"/>
-      <w:r>
-        <w:t>here,Led</w:t>
-      </w:r>
-      <w:proofErr w:type="spellEnd"/>
-      <w:r>
-        <w:t xml:space="preserve"> is connected to digital pin 12 externally for betterment of the process.</w:t>
-      </w:r>
-      <w:bookmarkStart w:id="0" w:name="_GoBack"/>
-      <w:bookmarkEnd w:id="0"/>
+        <w:t xml:space="preserve">28] Boards are loaded with program code via a serial connection to another computer. Some serial </w:t>
+      </w:r>
+      <w:proofErr w:type="spellStart"/>
+      <w:r>
+        <w:t>Arduino</w:t>
+      </w:r>
+      <w:proofErr w:type="spellEnd"/>
+      <w:r>
+        <w:t xml:space="preserve"> boards contain a level shifter circuit to convert between RS-232 logic levels and transistor–transistor logic (TTL) level signals. Current </w:t>
+      </w:r>
+      <w:proofErr w:type="spellStart"/>
+      <w:r>
+        <w:t>Arduino</w:t>
+      </w:r>
+      <w:proofErr w:type="spellEnd"/>
+      <w:r>
+        <w:t xml:space="preserve"> boards are programmed via Universal Serial Bus (USB), implemented using USB-to-serial adapter chips such as the FTDI FT232. Some boards, such as later-model Uno boards, substitute the FTDI chip with a separate AVR chip containing USB-to-serial firmware, which is reprogrammable via its own ICSP header. Other variants, such as the </w:t>
+      </w:r>
+      <w:proofErr w:type="spellStart"/>
+      <w:r>
+        <w:t>Arduino</w:t>
+      </w:r>
+      <w:proofErr w:type="spellEnd"/>
+      <w:r>
+        <w:t xml:space="preserve"> Mini and the unofficial </w:t>
+      </w:r>
+      <w:proofErr w:type="spellStart"/>
+      <w:r>
+        <w:t>Boarduino</w:t>
+      </w:r>
+      <w:proofErr w:type="spellEnd"/>
+      <w:r>
+        <w:t xml:space="preserve">, use a detachable USB-to-serial adapter board or cable, Bluetooth or other methods. When used with traditional microcontroller tools, instead of the </w:t>
+      </w:r>
+      <w:proofErr w:type="spellStart"/>
+      <w:r>
+        <w:t>Arduino</w:t>
+      </w:r>
+      <w:proofErr w:type="spellEnd"/>
+      <w:r>
+        <w:t xml:space="preserve"> IDE, standard AVR in-system programming (ISP) programming is used.</w:t>
+      </w:r>
     </w:p>
     <w:sectPr>
       <w:pgSz w:w="12240" w:h="15840"/>

</xml_diff>